<commit_message>
Update Lab5, add Lab6
</commit_message>
<xml_diff>
--- a/Lab5.docx
+++ b/Lab5.docx
@@ -1001,6 +1001,490 @@
                     <a:xfrm>
                       <a:off x="0" y="0"/>
                       <a:ext cx="5940425" cy="5017135"/>
+                    </a:xfrm>
+                    <a:prstGeom prst="rect">
+                      <a:avLst/>
+                    </a:prstGeom>
+                  </pic:spPr>
+                </pic:pic>
+              </a:graphicData>
+            </a:graphic>
+          </wp:inline>
+        </w:drawing>
+      </w:r>
+    </w:p>
+    <w:p>
+      <w:r>
+        <w:rPr>
+          <w:noProof/>
+          <w:lang w:eastAsia="ru-RU"/>
+        </w:rPr>
+        <w:lastRenderedPageBreak/>
+        <w:drawing>
+          <wp:inline distT="0" distB="0" distL="0" distR="0" wp14:anchorId="575B7D0B" wp14:editId="08603A54">
+            <wp:extent cx="5940425" cy="5010785"/>
+            <wp:effectExtent l="0" t="0" r="3175" b="0"/>
+            <wp:docPr id="21" name="Рисунок 21"/>
+            <wp:cNvGraphicFramePr>
+              <a:graphicFrameLocks xmlns:a="http://schemas.openxmlformats.org/drawingml/2006/main" noChangeAspect="1"/>
+            </wp:cNvGraphicFramePr>
+            <a:graphic xmlns:a="http://schemas.openxmlformats.org/drawingml/2006/main">
+              <a:graphicData uri="http://schemas.openxmlformats.org/drawingml/2006/picture">
+                <pic:pic xmlns:pic="http://schemas.openxmlformats.org/drawingml/2006/picture">
+                  <pic:nvPicPr>
+                    <pic:cNvPr id="1" name=""/>
+                    <pic:cNvPicPr/>
+                  </pic:nvPicPr>
+                  <pic:blipFill>
+                    <a:blip r:embed="rId27"/>
+                    <a:stretch>
+                      <a:fillRect/>
+                    </a:stretch>
+                  </pic:blipFill>
+                  <pic:spPr>
+                    <a:xfrm>
+                      <a:off x="0" y="0"/>
+                      <a:ext cx="5940425" cy="5010785"/>
+                    </a:xfrm>
+                    <a:prstGeom prst="rect">
+                      <a:avLst/>
+                    </a:prstGeom>
+                  </pic:spPr>
+                </pic:pic>
+              </a:graphicData>
+            </a:graphic>
+          </wp:inline>
+        </w:drawing>
+      </w:r>
+    </w:p>
+    <w:p>
+      <w:r>
+        <w:rPr>
+          <w:noProof/>
+          <w:lang w:eastAsia="ru-RU"/>
+        </w:rPr>
+        <w:lastRenderedPageBreak/>
+        <w:drawing>
+          <wp:inline distT="0" distB="0" distL="0" distR="0" wp14:anchorId="374FEE59" wp14:editId="2644337E">
+            <wp:extent cx="5940425" cy="5010785"/>
+            <wp:effectExtent l="0" t="0" r="3175" b="0"/>
+            <wp:docPr id="25" name="Рисунок 25"/>
+            <wp:cNvGraphicFramePr>
+              <a:graphicFrameLocks xmlns:a="http://schemas.openxmlformats.org/drawingml/2006/main" noChangeAspect="1"/>
+            </wp:cNvGraphicFramePr>
+            <a:graphic xmlns:a="http://schemas.openxmlformats.org/drawingml/2006/main">
+              <a:graphicData uri="http://schemas.openxmlformats.org/drawingml/2006/picture">
+                <pic:pic xmlns:pic="http://schemas.openxmlformats.org/drawingml/2006/picture">
+                  <pic:nvPicPr>
+                    <pic:cNvPr id="1" name=""/>
+                    <pic:cNvPicPr/>
+                  </pic:nvPicPr>
+                  <pic:blipFill>
+                    <a:blip r:embed="rId28"/>
+                    <a:stretch>
+                      <a:fillRect/>
+                    </a:stretch>
+                  </pic:blipFill>
+                  <pic:spPr>
+                    <a:xfrm>
+                      <a:off x="0" y="0"/>
+                      <a:ext cx="5940425" cy="5010785"/>
+                    </a:xfrm>
+                    <a:prstGeom prst="rect">
+                      <a:avLst/>
+                    </a:prstGeom>
+                  </pic:spPr>
+                </pic:pic>
+              </a:graphicData>
+            </a:graphic>
+          </wp:inline>
+        </w:drawing>
+      </w:r>
+    </w:p>
+    <w:p>
+      <w:r>
+        <w:rPr>
+          <w:noProof/>
+          <w:lang w:eastAsia="ru-RU"/>
+        </w:rPr>
+        <w:lastRenderedPageBreak/>
+        <w:drawing>
+          <wp:inline distT="0" distB="0" distL="0" distR="0" wp14:anchorId="2299F7EE" wp14:editId="6363AEAA">
+            <wp:extent cx="5940425" cy="5010785"/>
+            <wp:effectExtent l="0" t="0" r="3175" b="0"/>
+            <wp:docPr id="26" name="Рисунок 26"/>
+            <wp:cNvGraphicFramePr>
+              <a:graphicFrameLocks xmlns:a="http://schemas.openxmlformats.org/drawingml/2006/main" noChangeAspect="1"/>
+            </wp:cNvGraphicFramePr>
+            <a:graphic xmlns:a="http://schemas.openxmlformats.org/drawingml/2006/main">
+              <a:graphicData uri="http://schemas.openxmlformats.org/drawingml/2006/picture">
+                <pic:pic xmlns:pic="http://schemas.openxmlformats.org/drawingml/2006/picture">
+                  <pic:nvPicPr>
+                    <pic:cNvPr id="1" name=""/>
+                    <pic:cNvPicPr/>
+                  </pic:nvPicPr>
+                  <pic:blipFill>
+                    <a:blip r:embed="rId29"/>
+                    <a:stretch>
+                      <a:fillRect/>
+                    </a:stretch>
+                  </pic:blipFill>
+                  <pic:spPr>
+                    <a:xfrm>
+                      <a:off x="0" y="0"/>
+                      <a:ext cx="5940425" cy="5010785"/>
+                    </a:xfrm>
+                    <a:prstGeom prst="rect">
+                      <a:avLst/>
+                    </a:prstGeom>
+                  </pic:spPr>
+                </pic:pic>
+              </a:graphicData>
+            </a:graphic>
+          </wp:inline>
+        </w:drawing>
+      </w:r>
+    </w:p>
+    <w:p>
+      <w:r>
+        <w:rPr>
+          <w:noProof/>
+          <w:lang w:eastAsia="ru-RU"/>
+        </w:rPr>
+        <w:lastRenderedPageBreak/>
+        <w:drawing>
+          <wp:inline distT="0" distB="0" distL="0" distR="0" wp14:anchorId="02A140D3" wp14:editId="2DFDEC89">
+            <wp:extent cx="5940425" cy="5010785"/>
+            <wp:effectExtent l="0" t="0" r="3175" b="0"/>
+            <wp:docPr id="27" name="Рисунок 27"/>
+            <wp:cNvGraphicFramePr>
+              <a:graphicFrameLocks xmlns:a="http://schemas.openxmlformats.org/drawingml/2006/main" noChangeAspect="1"/>
+            </wp:cNvGraphicFramePr>
+            <a:graphic xmlns:a="http://schemas.openxmlformats.org/drawingml/2006/main">
+              <a:graphicData uri="http://schemas.openxmlformats.org/drawingml/2006/picture">
+                <pic:pic xmlns:pic="http://schemas.openxmlformats.org/drawingml/2006/picture">
+                  <pic:nvPicPr>
+                    <pic:cNvPr id="1" name=""/>
+                    <pic:cNvPicPr/>
+                  </pic:nvPicPr>
+                  <pic:blipFill>
+                    <a:blip r:embed="rId30"/>
+                    <a:stretch>
+                      <a:fillRect/>
+                    </a:stretch>
+                  </pic:blipFill>
+                  <pic:spPr>
+                    <a:xfrm>
+                      <a:off x="0" y="0"/>
+                      <a:ext cx="5940425" cy="5010785"/>
+                    </a:xfrm>
+                    <a:prstGeom prst="rect">
+                      <a:avLst/>
+                    </a:prstGeom>
+                  </pic:spPr>
+                </pic:pic>
+              </a:graphicData>
+            </a:graphic>
+          </wp:inline>
+        </w:drawing>
+      </w:r>
+    </w:p>
+    <w:p>
+      <w:r>
+        <w:rPr>
+          <w:noProof/>
+          <w:lang w:eastAsia="ru-RU"/>
+        </w:rPr>
+        <w:lastRenderedPageBreak/>
+        <w:drawing>
+          <wp:inline distT="0" distB="0" distL="0" distR="0" wp14:anchorId="3E8AC8E2" wp14:editId="17984523">
+            <wp:extent cx="5940425" cy="5010785"/>
+            <wp:effectExtent l="0" t="0" r="3175" b="0"/>
+            <wp:docPr id="28" name="Рисунок 28"/>
+            <wp:cNvGraphicFramePr>
+              <a:graphicFrameLocks xmlns:a="http://schemas.openxmlformats.org/drawingml/2006/main" noChangeAspect="1"/>
+            </wp:cNvGraphicFramePr>
+            <a:graphic xmlns:a="http://schemas.openxmlformats.org/drawingml/2006/main">
+              <a:graphicData uri="http://schemas.openxmlformats.org/drawingml/2006/picture">
+                <pic:pic xmlns:pic="http://schemas.openxmlformats.org/drawingml/2006/picture">
+                  <pic:nvPicPr>
+                    <pic:cNvPr id="1" name=""/>
+                    <pic:cNvPicPr/>
+                  </pic:nvPicPr>
+                  <pic:blipFill>
+                    <a:blip r:embed="rId31"/>
+                    <a:stretch>
+                      <a:fillRect/>
+                    </a:stretch>
+                  </pic:blipFill>
+                  <pic:spPr>
+                    <a:xfrm>
+                      <a:off x="0" y="0"/>
+                      <a:ext cx="5940425" cy="5010785"/>
+                    </a:xfrm>
+                    <a:prstGeom prst="rect">
+                      <a:avLst/>
+                    </a:prstGeom>
+                  </pic:spPr>
+                </pic:pic>
+              </a:graphicData>
+            </a:graphic>
+          </wp:inline>
+        </w:drawing>
+      </w:r>
+    </w:p>
+    <w:p>
+      <w:r>
+        <w:rPr>
+          <w:noProof/>
+          <w:lang w:eastAsia="ru-RU"/>
+        </w:rPr>
+        <w:lastRenderedPageBreak/>
+        <w:drawing>
+          <wp:inline distT="0" distB="0" distL="0" distR="0" wp14:anchorId="4B08EFFB" wp14:editId="3BE0DA83">
+            <wp:extent cx="5940425" cy="5010785"/>
+            <wp:effectExtent l="0" t="0" r="3175" b="0"/>
+            <wp:docPr id="29" name="Рисунок 29"/>
+            <wp:cNvGraphicFramePr>
+              <a:graphicFrameLocks xmlns:a="http://schemas.openxmlformats.org/drawingml/2006/main" noChangeAspect="1"/>
+            </wp:cNvGraphicFramePr>
+            <a:graphic xmlns:a="http://schemas.openxmlformats.org/drawingml/2006/main">
+              <a:graphicData uri="http://schemas.openxmlformats.org/drawingml/2006/picture">
+                <pic:pic xmlns:pic="http://schemas.openxmlformats.org/drawingml/2006/picture">
+                  <pic:nvPicPr>
+                    <pic:cNvPr id="1" name=""/>
+                    <pic:cNvPicPr/>
+                  </pic:nvPicPr>
+                  <pic:blipFill>
+                    <a:blip r:embed="rId32"/>
+                    <a:stretch>
+                      <a:fillRect/>
+                    </a:stretch>
+                  </pic:blipFill>
+                  <pic:spPr>
+                    <a:xfrm>
+                      <a:off x="0" y="0"/>
+                      <a:ext cx="5940425" cy="5010785"/>
+                    </a:xfrm>
+                    <a:prstGeom prst="rect">
+                      <a:avLst/>
+                    </a:prstGeom>
+                  </pic:spPr>
+                </pic:pic>
+              </a:graphicData>
+            </a:graphic>
+          </wp:inline>
+        </w:drawing>
+      </w:r>
+    </w:p>
+    <w:p>
+      <w:r>
+        <w:rPr>
+          <w:noProof/>
+          <w:lang w:eastAsia="ru-RU"/>
+        </w:rPr>
+        <w:lastRenderedPageBreak/>
+        <w:drawing>
+          <wp:inline distT="0" distB="0" distL="0" distR="0" wp14:anchorId="1B5FA576" wp14:editId="5279B4B0">
+            <wp:extent cx="5940425" cy="5010785"/>
+            <wp:effectExtent l="0" t="0" r="3175" b="0"/>
+            <wp:docPr id="30" name="Рисунок 30"/>
+            <wp:cNvGraphicFramePr>
+              <a:graphicFrameLocks xmlns:a="http://schemas.openxmlformats.org/drawingml/2006/main" noChangeAspect="1"/>
+            </wp:cNvGraphicFramePr>
+            <a:graphic xmlns:a="http://schemas.openxmlformats.org/drawingml/2006/main">
+              <a:graphicData uri="http://schemas.openxmlformats.org/drawingml/2006/picture">
+                <pic:pic xmlns:pic="http://schemas.openxmlformats.org/drawingml/2006/picture">
+                  <pic:nvPicPr>
+                    <pic:cNvPr id="1" name=""/>
+                    <pic:cNvPicPr/>
+                  </pic:nvPicPr>
+                  <pic:blipFill>
+                    <a:blip r:embed="rId33"/>
+                    <a:stretch>
+                      <a:fillRect/>
+                    </a:stretch>
+                  </pic:blipFill>
+                  <pic:spPr>
+                    <a:xfrm>
+                      <a:off x="0" y="0"/>
+                      <a:ext cx="5940425" cy="5010785"/>
+                    </a:xfrm>
+                    <a:prstGeom prst="rect">
+                      <a:avLst/>
+                    </a:prstGeom>
+                  </pic:spPr>
+                </pic:pic>
+              </a:graphicData>
+            </a:graphic>
+          </wp:inline>
+        </w:drawing>
+      </w:r>
+    </w:p>
+    <w:p>
+      <w:r>
+        <w:rPr>
+          <w:noProof/>
+          <w:lang w:eastAsia="ru-RU"/>
+        </w:rPr>
+        <w:lastRenderedPageBreak/>
+        <w:drawing>
+          <wp:inline distT="0" distB="0" distL="0" distR="0" wp14:anchorId="76AA52CF" wp14:editId="1A0DA2A2">
+            <wp:extent cx="5940425" cy="5010785"/>
+            <wp:effectExtent l="0" t="0" r="3175" b="0"/>
+            <wp:docPr id="31" name="Рисунок 31"/>
+            <wp:cNvGraphicFramePr>
+              <a:graphicFrameLocks xmlns:a="http://schemas.openxmlformats.org/drawingml/2006/main" noChangeAspect="1"/>
+            </wp:cNvGraphicFramePr>
+            <a:graphic xmlns:a="http://schemas.openxmlformats.org/drawingml/2006/main">
+              <a:graphicData uri="http://schemas.openxmlformats.org/drawingml/2006/picture">
+                <pic:pic xmlns:pic="http://schemas.openxmlformats.org/drawingml/2006/picture">
+                  <pic:nvPicPr>
+                    <pic:cNvPr id="1" name=""/>
+                    <pic:cNvPicPr/>
+                  </pic:nvPicPr>
+                  <pic:blipFill>
+                    <a:blip r:embed="rId34"/>
+                    <a:stretch>
+                      <a:fillRect/>
+                    </a:stretch>
+                  </pic:blipFill>
+                  <pic:spPr>
+                    <a:xfrm>
+                      <a:off x="0" y="0"/>
+                      <a:ext cx="5940425" cy="5010785"/>
+                    </a:xfrm>
+                    <a:prstGeom prst="rect">
+                      <a:avLst/>
+                    </a:prstGeom>
+                  </pic:spPr>
+                </pic:pic>
+              </a:graphicData>
+            </a:graphic>
+          </wp:inline>
+        </w:drawing>
+      </w:r>
+    </w:p>
+    <w:p>
+      <w:r>
+        <w:rPr>
+          <w:noProof/>
+          <w:lang w:eastAsia="ru-RU"/>
+        </w:rPr>
+        <w:lastRenderedPageBreak/>
+        <w:drawing>
+          <wp:inline distT="0" distB="0" distL="0" distR="0" wp14:anchorId="3E807367" wp14:editId="5A2A0B02">
+            <wp:extent cx="5940425" cy="5010785"/>
+            <wp:effectExtent l="0" t="0" r="3175" b="0"/>
+            <wp:docPr id="33" name="Рисунок 33"/>
+            <wp:cNvGraphicFramePr>
+              <a:graphicFrameLocks xmlns:a="http://schemas.openxmlformats.org/drawingml/2006/main" noChangeAspect="1"/>
+            </wp:cNvGraphicFramePr>
+            <a:graphic xmlns:a="http://schemas.openxmlformats.org/drawingml/2006/main">
+              <a:graphicData uri="http://schemas.openxmlformats.org/drawingml/2006/picture">
+                <pic:pic xmlns:pic="http://schemas.openxmlformats.org/drawingml/2006/picture">
+                  <pic:nvPicPr>
+                    <pic:cNvPr id="1" name=""/>
+                    <pic:cNvPicPr/>
+                  </pic:nvPicPr>
+                  <pic:blipFill>
+                    <a:blip r:embed="rId35"/>
+                    <a:stretch>
+                      <a:fillRect/>
+                    </a:stretch>
+                  </pic:blipFill>
+                  <pic:spPr>
+                    <a:xfrm>
+                      <a:off x="0" y="0"/>
+                      <a:ext cx="5940425" cy="5010785"/>
+                    </a:xfrm>
+                    <a:prstGeom prst="rect">
+                      <a:avLst/>
+                    </a:prstGeom>
+                  </pic:spPr>
+                </pic:pic>
+              </a:graphicData>
+            </a:graphic>
+          </wp:inline>
+        </w:drawing>
+      </w:r>
+    </w:p>
+    <w:p>
+      <w:r>
+        <w:rPr>
+          <w:noProof/>
+          <w:lang w:eastAsia="ru-RU"/>
+        </w:rPr>
+        <w:lastRenderedPageBreak/>
+        <w:drawing>
+          <wp:inline distT="0" distB="0" distL="0" distR="0" wp14:anchorId="0A9DB5D1" wp14:editId="6DCD7669">
+            <wp:extent cx="5940425" cy="5010785"/>
+            <wp:effectExtent l="0" t="0" r="3175" b="0"/>
+            <wp:docPr id="34" name="Рисунок 34"/>
+            <wp:cNvGraphicFramePr>
+              <a:graphicFrameLocks xmlns:a="http://schemas.openxmlformats.org/drawingml/2006/main" noChangeAspect="1"/>
+            </wp:cNvGraphicFramePr>
+            <a:graphic xmlns:a="http://schemas.openxmlformats.org/drawingml/2006/main">
+              <a:graphicData uri="http://schemas.openxmlformats.org/drawingml/2006/picture">
+                <pic:pic xmlns:pic="http://schemas.openxmlformats.org/drawingml/2006/picture">
+                  <pic:nvPicPr>
+                    <pic:cNvPr id="1" name=""/>
+                    <pic:cNvPicPr/>
+                  </pic:nvPicPr>
+                  <pic:blipFill>
+                    <a:blip r:embed="rId36"/>
+                    <a:stretch>
+                      <a:fillRect/>
+                    </a:stretch>
+                  </pic:blipFill>
+                  <pic:spPr>
+                    <a:xfrm>
+                      <a:off x="0" y="0"/>
+                      <a:ext cx="5940425" cy="5010785"/>
+                    </a:xfrm>
+                    <a:prstGeom prst="rect">
+                      <a:avLst/>
+                    </a:prstGeom>
+                  </pic:spPr>
+                </pic:pic>
+              </a:graphicData>
+            </a:graphic>
+          </wp:inline>
+        </w:drawing>
+      </w:r>
+    </w:p>
+    <w:p>
+      <w:r>
+        <w:rPr>
+          <w:noProof/>
+          <w:lang w:eastAsia="ru-RU"/>
+        </w:rPr>
+        <w:lastRenderedPageBreak/>
+        <w:drawing>
+          <wp:inline distT="0" distB="0" distL="0" distR="0" wp14:anchorId="31478015" wp14:editId="050168BA">
+            <wp:extent cx="5940425" cy="4992370"/>
+            <wp:effectExtent l="0" t="0" r="3175" b="0"/>
+            <wp:docPr id="35" name="Рисунок 35"/>
+            <wp:cNvGraphicFramePr>
+              <a:graphicFrameLocks xmlns:a="http://schemas.openxmlformats.org/drawingml/2006/main" noChangeAspect="1"/>
+            </wp:cNvGraphicFramePr>
+            <a:graphic xmlns:a="http://schemas.openxmlformats.org/drawingml/2006/main">
+              <a:graphicData uri="http://schemas.openxmlformats.org/drawingml/2006/picture">
+                <pic:pic xmlns:pic="http://schemas.openxmlformats.org/drawingml/2006/picture">
+                  <pic:nvPicPr>
+                    <pic:cNvPr id="1" name=""/>
+                    <pic:cNvPicPr/>
+                  </pic:nvPicPr>
+                  <pic:blipFill>
+                    <a:blip r:embed="rId37"/>
+                    <a:stretch>
+                      <a:fillRect/>
+                    </a:stretch>
+                  </pic:blipFill>
+                  <pic:spPr>
+                    <a:xfrm>
+                      <a:off x="0" y="0"/>
+                      <a:ext cx="5940425" cy="4992370"/>
                     </a:xfrm>
                     <a:prstGeom prst="rect">
                       <a:avLst/>

</xml_diff>